<commit_message>
add data table about season and temperrature
</commit_message>
<xml_diff>
--- a/canada/考虑因素.docx
+++ b/canada/考虑因素.docx
@@ -47,132 +47,223 @@
         </w:rPr>
         <w:t>哪些国家适合养老</w:t>
       </w:r>
+    </w:p>
+    <w:p>
+      <w:pPr>
+        <w:rPr>
+          <w:rFonts w:hint="default"/>
+          <w:lang w:val="en-US"/>
+        </w:rPr>
+      </w:pPr>
+    </w:p>
+    <w:p>
+      <w:pPr>
+        <w:rPr>
+          <w:rFonts w:hint="default"/>
+          <w:lang w:val="en-US" w:eastAsia="zh-CN"/>
+        </w:rPr>
+      </w:pPr>
+      <w:r>
+        <w:rPr>
+          <w:rFonts w:hint="eastAsia"/>
+          <w:lang w:val="en-US" w:eastAsia="zh-CN"/>
+        </w:rPr>
+        <w:t>国家列表</w:t>
+      </w:r>
+    </w:p>
+    <w:p>
+      <w:pPr>
+        <w:rPr>
+          <w:rFonts w:hint="default"/>
+          <w:lang w:val="en-US" w:eastAsia="zh-CN"/>
+        </w:rPr>
+      </w:pPr>
+    </w:p>
+    <w:p>
+      <w:pPr>
+        <w:rPr>
+          <w:rFonts w:hint="default"/>
+          <w:lang w:val="en-US" w:eastAsia="zh-CN"/>
+        </w:rPr>
+      </w:pPr>
+    </w:p>
+    <w:p>
+      <w:pPr>
+        <w:rPr>
+          <w:rFonts w:hint="eastAsia"/>
+          <w:lang w:val="en-US" w:eastAsia="zh-CN"/>
+        </w:rPr>
+      </w:pPr>
+      <w:r>
+        <w:rPr>
+          <w:rFonts w:hint="eastAsia"/>
+          <w:lang w:val="en-US" w:eastAsia="zh-CN"/>
+        </w:rPr>
+        <w:t>新西兰</w:t>
+      </w:r>
+    </w:p>
+    <w:p>
+      <w:pPr>
+        <w:rPr>
+          <w:rFonts w:hint="default"/>
+          <w:lang w:val="en-US" w:eastAsia="zh-CN"/>
+        </w:rPr>
+      </w:pPr>
+      <w:r>
+        <w:rPr>
+          <w:rFonts w:hint="eastAsia"/>
+          <w:lang w:val="en-US" w:eastAsia="zh-CN"/>
+        </w:rPr>
+        <w:t>澳大利亚</w:t>
+      </w:r>
+    </w:p>
+    <w:p>
+      <w:pPr>
+        <w:rPr>
+          <w:rFonts w:hint="eastAsia"/>
+          <w:lang w:val="en-US" w:eastAsia="zh-CN"/>
+        </w:rPr>
+      </w:pPr>
+      <w:r>
+        <w:rPr>
+          <w:rFonts w:hint="eastAsia"/>
+          <w:lang w:val="en-US" w:eastAsia="zh-CN"/>
+        </w:rPr>
+        <w:t>加拿大</w:t>
+      </w:r>
+    </w:p>
+    <w:p>
+      <w:pPr>
+        <w:rPr>
+          <w:rFonts w:hint="eastAsia"/>
+          <w:lang w:val="en-US" w:eastAsia="zh-CN"/>
+        </w:rPr>
+      </w:pPr>
+      <w:r>
+        <w:rPr>
+          <w:rFonts w:hint="eastAsia"/>
+          <w:lang w:val="en-US" w:eastAsia="zh-CN"/>
+        </w:rPr>
+        <w:t>美国</w:t>
+      </w:r>
+    </w:p>
+    <w:p>
+      <w:pPr>
+        <w:rPr>
+          <w:rFonts w:hint="eastAsia"/>
+          <w:lang w:val="en-US" w:eastAsia="zh-CN"/>
+        </w:rPr>
+      </w:pPr>
+      <w:r>
+        <w:rPr>
+          <w:rFonts w:hint="eastAsia"/>
+          <w:lang w:val="en-US" w:eastAsia="zh-CN"/>
+        </w:rPr>
+        <w:t>英国</w:t>
+      </w:r>
+    </w:p>
+    <w:p>
+      <w:pPr>
+        <w:rPr>
+          <w:rFonts w:hint="default"/>
+          <w:lang w:val="en-US" w:eastAsia="zh-CN"/>
+        </w:rPr>
+      </w:pPr>
+    </w:p>
+    <w:p/>
+    <w:p>
+      <w:pPr>
+        <w:rPr>
+          <w:rFonts w:hint="default" w:eastAsiaTheme="minorEastAsia"/>
+          <w:lang w:val="en-US" w:eastAsia="zh-CN"/>
+        </w:rPr>
+      </w:pPr>
+      <w:r>
+        <w:rPr>
+          <w:rFonts w:hint="eastAsia"/>
+          <w:lang w:val="en-US" w:eastAsia="zh-CN"/>
+        </w:rPr>
+        <w:t>幸福指数</w:t>
+      </w:r>
+    </w:p>
+    <w:p>
+      <w:pPr>
+        <w:rPr>
+          <w:rFonts w:hint="eastAsia"/>
+          <w:lang w:val="en-US" w:eastAsia="zh-CN"/>
+        </w:rPr>
+      </w:pPr>
+      <w:r>
+        <w:rPr>
+          <w:rFonts w:hint="eastAsia"/>
+          <w:lang w:val="en-US" w:eastAsia="zh-CN"/>
+        </w:rPr>
+        <w:t>季节</w:t>
+      </w:r>
+    </w:p>
+    <w:p>
+      <w:pPr>
+        <w:rPr>
+          <w:rFonts w:hint="eastAsia"/>
+          <w:lang w:val="en-US" w:eastAsia="zh-CN"/>
+        </w:rPr>
+      </w:pPr>
+      <w:r>
+        <w:rPr>
+          <w:rFonts w:hint="eastAsia"/>
+          <w:lang w:val="en-US" w:eastAsia="zh-CN"/>
+        </w:rPr>
+        <w:t>温度</w:t>
+      </w:r>
+    </w:p>
+    <w:p>
+      <w:pPr>
+        <w:rPr>
+          <w:rFonts w:hint="eastAsia"/>
+          <w:lang w:val="en-US" w:eastAsia="zh-CN"/>
+        </w:rPr>
+      </w:pPr>
+      <w:r>
+        <w:rPr>
+          <w:rFonts w:hint="eastAsia"/>
+          <w:lang w:val="en-US" w:eastAsia="zh-CN"/>
+        </w:rPr>
+        <w:t>福利程度</w:t>
+      </w:r>
+    </w:p>
+    <w:p>
+      <w:pPr>
+        <w:rPr>
+          <w:rFonts w:hint="eastAsia"/>
+          <w:lang w:val="en-US" w:eastAsia="zh-CN"/>
+        </w:rPr>
+      </w:pPr>
+      <w:r>
+        <w:rPr>
+          <w:rFonts w:hint="eastAsia"/>
+          <w:lang w:val="en-US" w:eastAsia="zh-CN"/>
+        </w:rPr>
+        <w:t>收入</w:t>
+      </w:r>
       <w:bookmarkStart w:id="0" w:name="_GoBack"/>
       <w:bookmarkEnd w:id="0"/>
     </w:p>
     <w:p>
       <w:pPr>
         <w:rPr>
-          <w:rFonts w:hint="default"/>
-          <w:lang w:val="en-US"/>
-        </w:rPr>
-      </w:pPr>
-    </w:p>
-    <w:p>
-      <w:pPr>
-        <w:rPr>
-          <w:rFonts w:hint="default"/>
-          <w:lang w:val="en-US" w:eastAsia="zh-CN"/>
-        </w:rPr>
-      </w:pPr>
-      <w:r>
-        <w:rPr>
-          <w:rFonts w:hint="eastAsia"/>
-          <w:lang w:val="en-US" w:eastAsia="zh-CN"/>
-        </w:rPr>
-        <w:t>国家列表</w:t>
-      </w:r>
-    </w:p>
-    <w:p>
-      <w:pPr>
-        <w:rPr>
-          <w:rFonts w:hint="default"/>
-          <w:lang w:val="en-US" w:eastAsia="zh-CN"/>
-        </w:rPr>
-      </w:pPr>
-    </w:p>
-    <w:p>
-      <w:pPr>
-        <w:rPr>
-          <w:rFonts w:hint="default"/>
-          <w:lang w:val="en-US" w:eastAsia="zh-CN"/>
-        </w:rPr>
-      </w:pPr>
-    </w:p>
-    <w:p>
-      <w:pPr>
-        <w:rPr>
-          <w:rFonts w:hint="eastAsia"/>
-          <w:lang w:val="en-US" w:eastAsia="zh-CN"/>
-        </w:rPr>
-      </w:pPr>
-      <w:r>
-        <w:rPr>
-          <w:rFonts w:hint="eastAsia"/>
-          <w:lang w:val="en-US" w:eastAsia="zh-CN"/>
-        </w:rPr>
-        <w:t>新西兰</w:t>
-      </w:r>
-    </w:p>
-    <w:p>
-      <w:pPr>
-        <w:rPr>
-          <w:rFonts w:hint="default"/>
-          <w:lang w:val="en-US" w:eastAsia="zh-CN"/>
-        </w:rPr>
-      </w:pPr>
-      <w:r>
-        <w:rPr>
-          <w:rFonts w:hint="eastAsia"/>
-          <w:lang w:val="en-US" w:eastAsia="zh-CN"/>
-        </w:rPr>
-        <w:t>澳大利亚</w:t>
-      </w:r>
-    </w:p>
-    <w:p>
-      <w:pPr>
-        <w:rPr>
-          <w:rFonts w:hint="eastAsia"/>
-          <w:lang w:val="en-US" w:eastAsia="zh-CN"/>
-        </w:rPr>
-      </w:pPr>
-      <w:r>
-        <w:rPr>
-          <w:rFonts w:hint="eastAsia"/>
-          <w:lang w:val="en-US" w:eastAsia="zh-CN"/>
-        </w:rPr>
-        <w:t>加拿大</w:t>
-      </w:r>
-    </w:p>
-    <w:p>
-      <w:pPr>
-        <w:rPr>
-          <w:rFonts w:hint="eastAsia"/>
-          <w:lang w:val="en-US" w:eastAsia="zh-CN"/>
-        </w:rPr>
-      </w:pPr>
-      <w:r>
-        <w:rPr>
-          <w:rFonts w:hint="eastAsia"/>
-          <w:lang w:val="en-US" w:eastAsia="zh-CN"/>
-        </w:rPr>
-        <w:t>美国</w:t>
-      </w:r>
-    </w:p>
-    <w:p>
-      <w:pPr>
-        <w:rPr>
-          <w:rFonts w:hint="eastAsia"/>
-          <w:lang w:val="en-US" w:eastAsia="zh-CN"/>
-        </w:rPr>
-      </w:pPr>
-      <w:r>
-        <w:rPr>
-          <w:rFonts w:hint="eastAsia"/>
-          <w:lang w:val="en-US" w:eastAsia="zh-CN"/>
-        </w:rPr>
-        <w:t>英国</w:t>
-      </w:r>
-    </w:p>
-    <w:p>
-      <w:pPr>
-        <w:rPr>
-          <w:rFonts w:hint="default"/>
-          <w:lang w:val="en-US" w:eastAsia="zh-CN"/>
-        </w:rPr>
-      </w:pPr>
-    </w:p>
-    <w:p/>
+          <w:rFonts w:hint="eastAsia"/>
+          <w:lang w:val="en-US" w:eastAsia="zh-CN"/>
+        </w:rPr>
+      </w:pPr>
+    </w:p>
+    <w:p>
+      <w:pPr>
+        <w:rPr>
+          <w:rFonts w:hint="eastAsia"/>
+          <w:lang w:val="en-US" w:eastAsia="zh-CN"/>
+        </w:rPr>
+      </w:pPr>
+    </w:p>
     <w:p>
       <w:pPr>
         <w:rPr>
@@ -180,73 +271,6 @@
           <w:lang w:val="en-US" w:eastAsia="zh-CN"/>
         </w:rPr>
       </w:pPr>
-      <w:r>
-        <w:rPr>
-          <w:rFonts w:hint="eastAsia"/>
-          <w:lang w:val="en-US" w:eastAsia="zh-CN"/>
-        </w:rPr>
-        <w:t>幸福指数</w:t>
-      </w:r>
-    </w:p>
-    <w:p>
-      <w:pPr>
-        <w:rPr>
-          <w:rFonts w:hint="eastAsia"/>
-          <w:lang w:val="en-US" w:eastAsia="zh-CN"/>
-        </w:rPr>
-      </w:pPr>
-      <w:r>
-        <w:rPr>
-          <w:rFonts w:hint="eastAsia"/>
-          <w:lang w:val="en-US" w:eastAsia="zh-CN"/>
-        </w:rPr>
-        <w:t>季节</w:t>
-      </w:r>
-    </w:p>
-    <w:p>
-      <w:pPr>
-        <w:rPr>
-          <w:rFonts w:hint="eastAsia"/>
-          <w:lang w:val="en-US" w:eastAsia="zh-CN"/>
-        </w:rPr>
-      </w:pPr>
-      <w:r>
-        <w:rPr>
-          <w:rFonts w:hint="eastAsia"/>
-          <w:lang w:val="en-US" w:eastAsia="zh-CN"/>
-        </w:rPr>
-        <w:t>温度</w:t>
-      </w:r>
-    </w:p>
-    <w:p>
-      <w:pPr>
-        <w:rPr>
-          <w:rFonts w:hint="eastAsia"/>
-          <w:lang w:val="en-US" w:eastAsia="zh-CN"/>
-        </w:rPr>
-      </w:pPr>
-      <w:r>
-        <w:rPr>
-          <w:rFonts w:hint="eastAsia"/>
-          <w:lang w:val="en-US" w:eastAsia="zh-CN"/>
-        </w:rPr>
-        <w:t>福利程度</w:t>
-      </w:r>
-    </w:p>
-    <w:p>
-      <w:pPr>
-        <w:rPr>
-          <w:rFonts w:hint="eastAsia"/>
-          <w:lang w:val="en-US" w:eastAsia="zh-CN"/>
-        </w:rPr>
-      </w:pPr>
-      <w:r>
-        <w:rPr>
-          <w:rFonts w:hint="eastAsia"/>
-          <w:lang w:val="en-US" w:eastAsia="zh-CN"/>
-        </w:rPr>
-        <w:t>收入</w:t>
-      </w:r>
     </w:p>
     <w:p>
       <w:pPr>
@@ -542,7 +566,7 @@
       <w:lang w:val="en-US" w:eastAsia="zh-CN" w:bidi="ar-SA"/>
     </w:rPr>
   </w:style>
-  <w:style w:type="character" w:default="1" w:styleId="3">
+  <w:style w:type="character" w:default="1" w:styleId="4">
     <w:name w:val="Default Paragraph Font"/>
     <w:semiHidden/>
     <w:qFormat/>
@@ -560,6 +584,25 @@
         <w:bottom w:w="0" w:type="dxa"/>
         <w:right w:w="108" w:type="dxa"/>
       </w:tblCellMar>
+    </w:tblPr>
+  </w:style>
+  <w:style w:type="table" w:styleId="3">
+    <w:name w:val="Table Grid"/>
+    <w:basedOn w:val="2"/>
+    <w:uiPriority w:val="0"/>
+    <w:pPr>
+      <w:widowControl w:val="0"/>
+      <w:jc w:val="both"/>
+    </w:pPr>
+    <w:tblPr>
+      <w:tblBorders>
+        <w:top w:val="single" w:color="auto" w:sz="4" w:space="0"/>
+        <w:left w:val="single" w:color="auto" w:sz="4" w:space="0"/>
+        <w:bottom w:val="single" w:color="auto" w:sz="4" w:space="0"/>
+        <w:right w:val="single" w:color="auto" w:sz="4" w:space="0"/>
+        <w:insideH w:val="single" w:color="auto" w:sz="4" w:space="0"/>
+        <w:insideV w:val="single" w:color="auto" w:sz="4" w:space="0"/>
+      </w:tblBorders>
     </w:tblPr>
   </w:style>
 </w:styles>

</xml_diff>